<commit_message>
W03 Project: Rafting Site - About Us Page updated
</commit_message>
<xml_diff>
--- a/W03 Project Rafting Site Planning Document.docx
+++ b/W03 Project Rafting Site Planning Document.docx
@@ -7,21 +7,36 @@
         <w:rPr>
           <w:rStyle w:val="HTMLCode"/>
           <w:rFonts w:eastAsiaTheme="minorHAnsi"/>
+          <w:b/>
+          <w:sz w:val="36"/>
+          <w:szCs w:val="36"/>
         </w:rPr>
       </w:pPr>
       <w:r>
         <w:rPr>
           <w:rStyle w:val="Strong"/>
-        </w:rPr>
-        <w:t>Title:</w:t>
-      </w:r>
-      <w:r>
-        <w:br/>
+          <w:rFonts w:ascii="Times New Roman" w:hAnsi="Times New Roman" w:cs="Times New Roman"/>
+          <w:sz w:val="36"/>
+          <w:szCs w:val="36"/>
+        </w:rPr>
+        <w:t>Title</w:t>
+      </w:r>
+      <w:r>
+        <w:rPr>
+          <w:rStyle w:val="Strong"/>
+          <w:rFonts w:ascii="Times New Roman" w:hAnsi="Times New Roman" w:cs="Times New Roman"/>
+          <w:sz w:val="36"/>
+          <w:szCs w:val="36"/>
+        </w:rPr>
+        <w:t xml:space="preserve">: </w:t>
       </w:r>
       <w:r>
         <w:rPr>
           <w:rStyle w:val="HTMLCode"/>
           <w:rFonts w:eastAsiaTheme="minorHAnsi"/>
+          <w:b/>
+          <w:sz w:val="36"/>
+          <w:szCs w:val="36"/>
         </w:rPr>
         <w:t>Rafting Site – Planning Document</w:t>
       </w:r>
@@ -180,7 +195,7 @@
         </w:numPr>
         <w:spacing w:before="100" w:beforeAutospacing="1" w:after="100" w:afterAutospacing="1" w:line="240" w:lineRule="auto"/>
         <w:rPr>
-          <w:rFonts w:ascii="Helvetica" w:eastAsia="Times New Roman" w:hAnsi="Helvetica" w:cs="Times New Roman"/>
+          <w:rFonts w:ascii="Times New Roman" w:eastAsia="Times New Roman" w:hAnsi="Times New Roman" w:cs="Times New Roman"/>
           <w:color w:val="000000"/>
           <w:sz w:val="24"/>
           <w:szCs w:val="24"/>
@@ -188,7 +203,7 @@
       </w:pPr>
       <w:r>
         <w:rPr>
-          <w:rFonts w:ascii="Helvetica" w:eastAsia="Times New Roman" w:hAnsi="Helvetica" w:cs="Times New Roman"/>
+          <w:rFonts w:ascii="Times New Roman" w:eastAsia="Times New Roman" w:hAnsi="Times New Roman" w:cs="Times New Roman"/>
           <w:color w:val="000000"/>
           <w:sz w:val="24"/>
           <w:szCs w:val="24"/>
@@ -197,7 +212,7 @@
       </w:r>
       <w:r>
         <w:rPr>
-          <w:rFonts w:ascii="Helvetica" w:eastAsia="Times New Roman" w:hAnsi="Helvetica" w:cs="Times New Roman"/>
+          <w:rFonts w:ascii="Times New Roman" w:eastAsia="Times New Roman" w:hAnsi="Times New Roman" w:cs="Times New Roman"/>
           <w:color w:val="000000"/>
           <w:sz w:val="24"/>
           <w:szCs w:val="24"/>
@@ -213,7 +228,7 @@
         </w:numPr>
         <w:spacing w:before="100" w:beforeAutospacing="1" w:after="100" w:afterAutospacing="1" w:line="240" w:lineRule="auto"/>
         <w:rPr>
-          <w:rFonts w:ascii="Helvetica" w:eastAsia="Times New Roman" w:hAnsi="Helvetica" w:cs="Times New Roman"/>
+          <w:rFonts w:ascii="Times New Roman" w:eastAsia="Times New Roman" w:hAnsi="Times New Roman" w:cs="Times New Roman"/>
           <w:color w:val="000000"/>
           <w:sz w:val="24"/>
           <w:szCs w:val="24"/>
@@ -221,7 +236,7 @@
       </w:pPr>
       <w:r>
         <w:rPr>
-          <w:rFonts w:ascii="Helvetica" w:eastAsia="Times New Roman" w:hAnsi="Helvetica" w:cs="Times New Roman"/>
+          <w:rFonts w:ascii="Times New Roman" w:eastAsia="Times New Roman" w:hAnsi="Times New Roman" w:cs="Times New Roman"/>
           <w:color w:val="000000"/>
           <w:sz w:val="24"/>
           <w:szCs w:val="24"/>
@@ -237,7 +252,7 @@
         </w:numPr>
         <w:spacing w:before="100" w:beforeAutospacing="1" w:after="100" w:afterAutospacing="1" w:line="240" w:lineRule="auto"/>
         <w:rPr>
-          <w:rFonts w:ascii="Helvetica" w:eastAsia="Times New Roman" w:hAnsi="Helvetica" w:cs="Times New Roman"/>
+          <w:rFonts w:ascii="Times New Roman" w:eastAsia="Times New Roman" w:hAnsi="Times New Roman" w:cs="Times New Roman"/>
           <w:color w:val="000000"/>
           <w:sz w:val="24"/>
           <w:szCs w:val="24"/>
@@ -245,7 +260,7 @@
       </w:pPr>
       <w:r>
         <w:rPr>
-          <w:rFonts w:ascii="Helvetica" w:eastAsia="Times New Roman" w:hAnsi="Helvetica" w:cs="Times New Roman"/>
+          <w:rFonts w:ascii="Times New Roman" w:eastAsia="Times New Roman" w:hAnsi="Times New Roman" w:cs="Times New Roman"/>
           <w:color w:val="000000"/>
           <w:sz w:val="24"/>
           <w:szCs w:val="24"/>
@@ -261,7 +276,7 @@
         </w:numPr>
         <w:spacing w:before="100" w:beforeAutospacing="1" w:after="100" w:afterAutospacing="1" w:line="240" w:lineRule="auto"/>
         <w:rPr>
-          <w:rFonts w:ascii="Helvetica" w:eastAsia="Times New Roman" w:hAnsi="Helvetica" w:cs="Times New Roman"/>
+          <w:rFonts w:ascii="Times New Roman" w:eastAsia="Times New Roman" w:hAnsi="Times New Roman" w:cs="Times New Roman"/>
           <w:color w:val="000000"/>
           <w:sz w:val="24"/>
           <w:szCs w:val="24"/>
@@ -269,12 +284,21 @@
       </w:pPr>
       <w:r>
         <w:rPr>
-          <w:rFonts w:ascii="Helvetica" w:eastAsia="Times New Roman" w:hAnsi="Helvetica" w:cs="Times New Roman"/>
+          <w:rFonts w:ascii="Times New Roman" w:eastAsia="Times New Roman" w:hAnsi="Times New Roman" w:cs="Times New Roman"/>
           <w:color w:val="000000"/>
           <w:sz w:val="24"/>
           <w:szCs w:val="24"/>
         </w:rPr>
-        <w:t>accent2-color:#998DA0</w:t>
+        <w:t>accent2-color:#998DA</w:t>
+      </w:r>
+      <w:r>
+        <w:rPr>
+          <w:rFonts w:ascii="Times New Roman" w:eastAsia="Times New Roman" w:hAnsi="Times New Roman" w:cs="Times New Roman"/>
+          <w:color w:val="000000"/>
+          <w:sz w:val="24"/>
+          <w:szCs w:val="24"/>
+        </w:rPr>
+        <w:t>0</w:t>
       </w:r>
     </w:p>
     <w:p>
@@ -283,6 +307,7 @@
         <w:ind w:left="720"/>
         <w:rPr>
           <w:rFonts w:ascii="Times New Roman" w:eastAsia="Times New Roman" w:hAnsi="Times New Roman" w:cs="Times New Roman"/>
+          <w:color w:val="000000"/>
           <w:sz w:val="24"/>
           <w:szCs w:val="24"/>
         </w:rPr>
@@ -307,25 +332,8 @@
           <w:sz w:val="24"/>
           <w:szCs w:val="24"/>
         </w:rPr>
-        <w:t xml:space="preserve">Include Coolors </w:t>
-      </w:r>
-      <w:hyperlink r:id="rId8" w:history="1">
-        <w:r>
-          <w:rPr>
-            <w:rStyle w:val="Hyperlink"/>
-            <w:rFonts w:ascii="Times New Roman" w:eastAsia="Times New Roman" w:hAnsi="Times New Roman" w:cs="Times New Roman"/>
-            <w:sz w:val="24"/>
-            <w:szCs w:val="24"/>
-          </w:rPr>
-          <w:t>URL:</w:t>
-        </w:r>
-        <w:r>
-          <w:rPr>
-            <w:rStyle w:val="Hyperlink"/>
-          </w:rPr>
-          <w:t>https://coolors.co/?home</w:t>
-        </w:r>
-      </w:hyperlink>
+        <w:t>https://coolors.co/423b0b-b5fed9-98cbb4-7ba098-474935</w:t>
+      </w:r>
     </w:p>
     <w:p>
       <w:pPr>
@@ -364,10 +372,7 @@
     </w:p>
     <w:p>
       <w:pPr>
-        <w:numPr>
-          <w:ilvl w:val="1"/>
-          <w:numId w:val="1"/>
-        </w:numPr>
+        <w:pStyle w:val="ListParagraph"/>
         <w:spacing w:before="100" w:beforeAutospacing="1" w:after="100" w:afterAutospacing="1" w:line="240" w:lineRule="auto"/>
         <w:rPr>
           <w:rFonts w:ascii="Times New Roman" w:eastAsia="Times New Roman" w:hAnsi="Times New Roman" w:cs="Times New Roman"/>
@@ -381,233 +386,36 @@
           <w:sz w:val="24"/>
           <w:szCs w:val="24"/>
         </w:rPr>
-        <w:t>Heading font</w:t>
-      </w:r>
-    </w:p>
-    <w:p>
-      <w:pPr>
+        <w:t xml:space="preserve">Heading Font: Oswald  </w:t>
+      </w:r>
+    </w:p>
+    <w:p>
+      <w:pPr>
+        <w:pStyle w:val="ListParagraph"/>
         <w:spacing w:before="100" w:beforeAutospacing="1" w:after="100" w:afterAutospacing="1" w:line="240" w:lineRule="auto"/>
-        <w:ind w:left="1440"/>
-        <w:rPr>
-          <w:rFonts w:ascii="Times New Roman" w:eastAsia="Times New Roman" w:hAnsi="Times New Roman" w:cs="Times New Roman"/>
-          <w:sz w:val="24"/>
-          <w:szCs w:val="24"/>
-        </w:rPr>
-      </w:pPr>
-      <w:r>
-        <w:rPr>
-          <w:rFonts w:ascii="Times New Roman" w:eastAsia="Times New Roman" w:hAnsi="Times New Roman" w:cs="Times New Roman"/>
-          <w:sz w:val="24"/>
-          <w:szCs w:val="24"/>
-        </w:rPr>
-        <w:t>&lt;link rel="preconnect" href="https://fonts.googleapis.com"&gt;</w:t>
-      </w:r>
-    </w:p>
-    <w:p>
-      <w:pPr>
-        <w:spacing w:before="100" w:beforeAutospacing="1" w:after="100" w:afterAutospacing="1" w:line="240" w:lineRule="auto"/>
-        <w:ind w:left="1440"/>
-        <w:rPr>
-          <w:rFonts w:ascii="Times New Roman" w:eastAsia="Times New Roman" w:hAnsi="Times New Roman" w:cs="Times New Roman"/>
-          <w:sz w:val="24"/>
-          <w:szCs w:val="24"/>
-        </w:rPr>
-      </w:pPr>
-      <w:r>
-        <w:rPr>
-          <w:rFonts w:ascii="Times New Roman" w:eastAsia="Times New Roman" w:hAnsi="Times New Roman" w:cs="Times New Roman"/>
-          <w:sz w:val="24"/>
-          <w:szCs w:val="24"/>
-        </w:rPr>
-        <w:t>&lt;link rel="preconnect" href="https://fonts.gstatic.com" crossorigin&gt;</w:t>
-      </w:r>
-    </w:p>
-    <w:p>
-      <w:pPr>
-        <w:spacing w:before="100" w:beforeAutospacing="1" w:after="100" w:afterAutospacing="1" w:line="240" w:lineRule="auto"/>
-        <w:ind w:left="1440"/>
-        <w:rPr>
-          <w:rFonts w:ascii="Times New Roman" w:eastAsia="Times New Roman" w:hAnsi="Times New Roman" w:cs="Times New Roman"/>
-          <w:sz w:val="24"/>
-          <w:szCs w:val="24"/>
-        </w:rPr>
-      </w:pPr>
-      <w:r>
-        <w:rPr>
-          <w:rFonts w:ascii="Times New Roman" w:eastAsia="Times New Roman" w:hAnsi="Times New Roman" w:cs="Times New Roman"/>
-          <w:sz w:val="24"/>
-          <w:szCs w:val="24"/>
-        </w:rPr>
-        <w:t>&lt;link href="https://fonts.googleapis.com/css2?family=Oswald:wght@200..700&amp;family=Roboto:ital,wght@0,100..900;1,100..900&amp;display=swap" rel="stylesheet"&gt;</w:t>
-      </w:r>
-    </w:p>
-    <w:p>
-      <w:pPr>
-        <w:spacing w:before="100" w:beforeAutospacing="1" w:after="100" w:afterAutospacing="1" w:line="240" w:lineRule="auto"/>
-        <w:ind w:left="1440"/>
-        <w:rPr>
-          <w:rFonts w:ascii="Times New Roman" w:eastAsia="Times New Roman" w:hAnsi="Times New Roman" w:cs="Times New Roman"/>
-          <w:sz w:val="24"/>
-          <w:szCs w:val="24"/>
-        </w:rPr>
-      </w:pPr>
-      <w:r>
-        <w:rPr>
-          <w:rFonts w:ascii="Times New Roman" w:eastAsia="Times New Roman" w:hAnsi="Times New Roman" w:cs="Times New Roman"/>
-          <w:sz w:val="24"/>
-          <w:szCs w:val="24"/>
-        </w:rPr>
-        <w:t>UNDER BASE CSS</w:t>
-      </w:r>
-    </w:p>
-    <w:p>
-      <w:pPr>
-        <w:spacing w:before="100" w:beforeAutospacing="1" w:after="100" w:afterAutospacing="1" w:line="240" w:lineRule="auto"/>
-        <w:ind w:left="1440"/>
-        <w:rPr>
-          <w:rFonts w:ascii="Times New Roman" w:eastAsia="Times New Roman" w:hAnsi="Times New Roman" w:cs="Times New Roman"/>
-          <w:sz w:val="24"/>
-          <w:szCs w:val="24"/>
-        </w:rPr>
-      </w:pPr>
-    </w:p>
-    <w:p>
-      <w:pPr>
-        <w:spacing w:before="100" w:beforeAutospacing="1" w:after="100" w:afterAutospacing="1" w:line="240" w:lineRule="auto"/>
-        <w:ind w:left="1440"/>
-        <w:rPr>
-          <w:rFonts w:ascii="Times New Roman" w:eastAsia="Times New Roman" w:hAnsi="Times New Roman" w:cs="Times New Roman"/>
-          <w:sz w:val="24"/>
-          <w:szCs w:val="24"/>
-        </w:rPr>
-      </w:pPr>
-      <w:r>
-        <w:rPr>
-          <w:rFonts w:ascii="Times New Roman" w:eastAsia="Times New Roman" w:hAnsi="Times New Roman" w:cs="Times New Roman"/>
-          <w:sz w:val="24"/>
-          <w:szCs w:val="24"/>
-        </w:rPr>
-        <w:t>.oswald-&lt;uniquifier&gt; {</w:t>
-      </w:r>
-    </w:p>
-    <w:p>
-      <w:pPr>
-        <w:spacing w:before="100" w:beforeAutospacing="1" w:after="100" w:afterAutospacing="1" w:line="240" w:lineRule="auto"/>
-        <w:ind w:left="1440"/>
-        <w:rPr>
-          <w:rFonts w:ascii="Times New Roman" w:eastAsia="Times New Roman" w:hAnsi="Times New Roman" w:cs="Times New Roman"/>
-          <w:sz w:val="24"/>
-          <w:szCs w:val="24"/>
-        </w:rPr>
-      </w:pPr>
-      <w:r>
-        <w:rPr>
-          <w:rFonts w:ascii="Times New Roman" w:eastAsia="Times New Roman" w:hAnsi="Times New Roman" w:cs="Times New Roman"/>
-          <w:sz w:val="24"/>
-          <w:szCs w:val="24"/>
-        </w:rPr>
-        <w:lastRenderedPageBreak/>
-        <w:t xml:space="preserve">  font-family: "Oswald", sans-serif;</w:t>
-      </w:r>
-    </w:p>
-    <w:p>
-      <w:pPr>
-        <w:spacing w:before="100" w:beforeAutospacing="1" w:after="100" w:afterAutospacing="1" w:line="240" w:lineRule="auto"/>
-        <w:ind w:left="1440"/>
-        <w:rPr>
-          <w:rFonts w:ascii="Times New Roman" w:eastAsia="Times New Roman" w:hAnsi="Times New Roman" w:cs="Times New Roman"/>
-          <w:sz w:val="24"/>
-          <w:szCs w:val="24"/>
-        </w:rPr>
-      </w:pPr>
-      <w:r>
-        <w:rPr>
-          <w:rFonts w:ascii="Times New Roman" w:eastAsia="Times New Roman" w:hAnsi="Times New Roman" w:cs="Times New Roman"/>
-          <w:sz w:val="24"/>
-          <w:szCs w:val="24"/>
-        </w:rPr>
-        <w:t xml:space="preserve">  font-optical-sizing: auto;</w:t>
-      </w:r>
-    </w:p>
-    <w:p>
-      <w:pPr>
-        <w:spacing w:before="100" w:beforeAutospacing="1" w:after="100" w:afterAutospacing="1" w:line="240" w:lineRule="auto"/>
-        <w:ind w:left="1440"/>
-        <w:rPr>
-          <w:rFonts w:ascii="Times New Roman" w:eastAsia="Times New Roman" w:hAnsi="Times New Roman" w:cs="Times New Roman"/>
-          <w:sz w:val="24"/>
-          <w:szCs w:val="24"/>
-        </w:rPr>
-      </w:pPr>
-      <w:r>
-        <w:rPr>
-          <w:rFonts w:ascii="Times New Roman" w:eastAsia="Times New Roman" w:hAnsi="Times New Roman" w:cs="Times New Roman"/>
-          <w:sz w:val="24"/>
-          <w:szCs w:val="24"/>
-        </w:rPr>
-        <w:t xml:space="preserve">  font-weight: &lt;weight&gt;;</w:t>
-      </w:r>
-    </w:p>
-    <w:p>
-      <w:pPr>
-        <w:spacing w:before="100" w:beforeAutospacing="1" w:after="100" w:afterAutospacing="1" w:line="240" w:lineRule="auto"/>
-        <w:ind w:left="1440"/>
-        <w:rPr>
-          <w:rFonts w:ascii="Times New Roman" w:eastAsia="Times New Roman" w:hAnsi="Times New Roman" w:cs="Times New Roman"/>
-          <w:sz w:val="24"/>
-          <w:szCs w:val="24"/>
-        </w:rPr>
-      </w:pPr>
-      <w:r>
-        <w:rPr>
-          <w:rFonts w:ascii="Times New Roman" w:eastAsia="Times New Roman" w:hAnsi="Times New Roman" w:cs="Times New Roman"/>
-          <w:sz w:val="24"/>
-          <w:szCs w:val="24"/>
-        </w:rPr>
-        <w:t xml:space="preserve">  font-style: normal;</w:t>
-      </w:r>
-    </w:p>
-    <w:p>
-      <w:pPr>
-        <w:spacing w:before="100" w:beforeAutospacing="1" w:after="100" w:afterAutospacing="1" w:line="240" w:lineRule="auto"/>
-        <w:ind w:left="1440"/>
-        <w:rPr>
-          <w:rFonts w:ascii="Times New Roman" w:eastAsia="Times New Roman" w:hAnsi="Times New Roman" w:cs="Times New Roman"/>
-          <w:sz w:val="24"/>
-          <w:szCs w:val="24"/>
-        </w:rPr>
-      </w:pPr>
-      <w:r>
-        <w:rPr>
-          <w:rFonts w:ascii="Times New Roman" w:eastAsia="Times New Roman" w:hAnsi="Times New Roman" w:cs="Times New Roman"/>
-          <w:sz w:val="24"/>
-          <w:szCs w:val="24"/>
-        </w:rPr>
-        <w:t>}</w:t>
-      </w:r>
-      <w:bookmarkStart w:id="0" w:name="_GoBack"/>
-      <w:bookmarkEnd w:id="0"/>
-    </w:p>
-    <w:p>
-      <w:pPr>
-        <w:numPr>
-          <w:ilvl w:val="1"/>
-          <w:numId w:val="1"/>
-        </w:numPr>
-        <w:spacing w:before="100" w:beforeAutospacing="1" w:after="100" w:afterAutospacing="1" w:line="240" w:lineRule="auto"/>
-        <w:rPr>
-          <w:rFonts w:ascii="Times New Roman" w:eastAsia="Times New Roman" w:hAnsi="Times New Roman" w:cs="Times New Roman"/>
-          <w:sz w:val="24"/>
-          <w:szCs w:val="24"/>
-        </w:rPr>
-      </w:pPr>
-      <w:r>
-        <w:rPr>
-          <w:rFonts w:ascii="Times New Roman" w:eastAsia="Times New Roman" w:hAnsi="Times New Roman" w:cs="Times New Roman"/>
-          <w:sz w:val="24"/>
-          <w:szCs w:val="24"/>
-        </w:rPr>
-        <w:t>Body text font</w:t>
+        <w:rPr>
+          <w:rFonts w:ascii="Times New Roman" w:eastAsia="Times New Roman" w:hAnsi="Times New Roman" w:cs="Times New Roman"/>
+          <w:sz w:val="24"/>
+          <w:szCs w:val="24"/>
+        </w:rPr>
+      </w:pPr>
+      <w:r>
+        <w:rPr>
+          <w:rFonts w:ascii="Times New Roman" w:eastAsia="Times New Roman" w:hAnsi="Times New Roman" w:cs="Times New Roman"/>
+          <w:sz w:val="24"/>
+          <w:szCs w:val="24"/>
+        </w:rPr>
+        <w:t>Body Font: Roboto</w:t>
+      </w:r>
+      <w:r>
+        <w:rPr>
+          <w:rFonts w:ascii="Times New Roman" w:eastAsia="Times New Roman" w:hAnsi="Times New Roman" w:cs="Times New Roman"/>
+          <w:i/>
+          <w:iCs/>
+          <w:sz w:val="24"/>
+          <w:szCs w:val="24"/>
+        </w:rPr>
+        <w:t xml:space="preserve"> </w:t>
       </w:r>
     </w:p>
     <w:p>
@@ -632,17 +440,18 @@
           <w:sz w:val="24"/>
           <w:szCs w:val="24"/>
         </w:rPr>
-        <w:t>(Optional: Site Purpose &amp; Target Audience)</w:t>
-      </w:r>
-      <w:r>
-        <w:rPr>
-          <w:rFonts w:ascii="Times New Roman" w:eastAsia="Times New Roman" w:hAnsi="Times New Roman" w:cs="Times New Roman"/>
-          <w:sz w:val="24"/>
-          <w:szCs w:val="24"/>
-        </w:rPr>
-        <w:br/>
-        <w:t>You can briefly add:</w:t>
-      </w:r>
+        <w:t>Site Purpose &amp; Target Audience</w:t>
+      </w:r>
+      <w:r>
+        <w:rPr>
+          <w:rFonts w:ascii="Times New Roman" w:eastAsia="Times New Roman" w:hAnsi="Times New Roman" w:cs="Times New Roman"/>
+          <w:sz w:val="24"/>
+          <w:szCs w:val="24"/>
+        </w:rPr>
+        <w:t>:</w:t>
+      </w:r>
+      <w:bookmarkStart w:id="0" w:name="_GoBack"/>
+      <w:bookmarkEnd w:id="0"/>
     </w:p>
     <w:p>
       <w:pPr>
@@ -692,133 +501,6 @@
           <w:szCs w:val="24"/>
         </w:rPr>
       </w:pPr>
-      <w:r>
-        <w:rPr>
-          <w:rFonts w:ascii="Times New Roman" w:eastAsia="Times New Roman" w:hAnsi="Times New Roman" w:cs="Times New Roman"/>
-          <w:sz w:val="24"/>
-          <w:szCs w:val="24"/>
-        </w:rPr>
-        <w:pict>
-          <v:rect id="_x0000_i1025" style="width:0;height:1.5pt" o:hralign="center" o:hrstd="t" o:hr="t" fillcolor="#a0a0a0" stroked="f"/>
-        </w:pict>
-      </w:r>
-    </w:p>
-    <w:p>
-      <w:pPr>
-        <w:spacing w:before="100" w:beforeAutospacing="1" w:after="100" w:afterAutospacing="1" w:line="240" w:lineRule="auto"/>
-        <w:outlineLvl w:val="2"/>
-        <w:rPr>
-          <w:rFonts w:ascii="Times New Roman" w:eastAsia="Times New Roman" w:hAnsi="Times New Roman" w:cs="Times New Roman"/>
-          <w:b/>
-          <w:bCs/>
-          <w:sz w:val="27"/>
-          <w:szCs w:val="27"/>
-        </w:rPr>
-      </w:pPr>
-      <w:r>
-        <w:rPr>
-          <w:rFonts w:ascii="Segoe UI Symbol" w:eastAsia="Times New Roman" w:hAnsi="Segoe UI Symbol" w:cs="Segoe UI Symbol"/>
-          <w:b/>
-          <w:bCs/>
-          <w:sz w:val="27"/>
-          <w:szCs w:val="27"/>
-        </w:rPr>
-        <w:t>✅</w:t>
-      </w:r>
-      <w:r>
-        <w:rPr>
-          <w:rFonts w:ascii="Times New Roman" w:eastAsia="Times New Roman" w:hAnsi="Times New Roman" w:cs="Times New Roman"/>
-          <w:b/>
-          <w:bCs/>
-          <w:sz w:val="27"/>
-          <w:szCs w:val="27"/>
-        </w:rPr>
-        <w:t xml:space="preserve"> Tips for Best Practice</w:t>
-      </w:r>
-    </w:p>
-    <w:p>
-      <w:pPr>
-        <w:numPr>
-          <w:ilvl w:val="0"/>
-          <w:numId w:val="5"/>
-        </w:numPr>
-        <w:spacing w:before="100" w:beforeAutospacing="1" w:after="100" w:afterAutospacing="1" w:line="240" w:lineRule="auto"/>
-        <w:rPr>
-          <w:rFonts w:ascii="Times New Roman" w:eastAsia="Times New Roman" w:hAnsi="Times New Roman" w:cs="Times New Roman"/>
-          <w:sz w:val="24"/>
-          <w:szCs w:val="24"/>
-        </w:rPr>
-      </w:pPr>
-      <w:r>
-        <w:rPr>
-          <w:rFonts w:ascii="Times New Roman" w:eastAsia="Times New Roman" w:hAnsi="Times New Roman" w:cs="Times New Roman"/>
-          <w:sz w:val="24"/>
-          <w:szCs w:val="24"/>
-        </w:rPr>
-        <w:t xml:space="preserve">Keep the Word file </w:t>
-      </w:r>
-      <w:r>
-        <w:rPr>
-          <w:rFonts w:ascii="Times New Roman" w:eastAsia="Times New Roman" w:hAnsi="Times New Roman" w:cs="Times New Roman"/>
-          <w:b/>
-          <w:bCs/>
-          <w:sz w:val="24"/>
-          <w:szCs w:val="24"/>
-        </w:rPr>
-        <w:t>short, clean, and professional</w:t>
-      </w:r>
-      <w:r>
-        <w:rPr>
-          <w:rFonts w:ascii="Times New Roman" w:eastAsia="Times New Roman" w:hAnsi="Times New Roman" w:cs="Times New Roman"/>
-          <w:sz w:val="24"/>
-          <w:szCs w:val="24"/>
-        </w:rPr>
-        <w:t>.</w:t>
-      </w:r>
-    </w:p>
-    <w:p>
-      <w:pPr>
-        <w:numPr>
-          <w:ilvl w:val="0"/>
-          <w:numId w:val="5"/>
-        </w:numPr>
-        <w:spacing w:before="100" w:beforeAutospacing="1" w:after="100" w:afterAutospacing="1" w:line="240" w:lineRule="auto"/>
-        <w:rPr>
-          <w:rFonts w:ascii="Times New Roman" w:eastAsia="Times New Roman" w:hAnsi="Times New Roman" w:cs="Times New Roman"/>
-          <w:sz w:val="24"/>
-          <w:szCs w:val="24"/>
-        </w:rPr>
-      </w:pPr>
-      <w:r>
-        <w:rPr>
-          <w:rFonts w:ascii="Times New Roman" w:eastAsia="Times New Roman" w:hAnsi="Times New Roman" w:cs="Times New Roman"/>
-          <w:sz w:val="24"/>
-          <w:szCs w:val="24"/>
-        </w:rPr>
-        <w:t>Use bullet points or bold headings for clarity.</w:t>
-      </w:r>
-    </w:p>
-    <w:p>
-      <w:pPr>
-        <w:numPr>
-          <w:ilvl w:val="0"/>
-          <w:numId w:val="5"/>
-        </w:numPr>
-        <w:spacing w:before="100" w:beforeAutospacing="1" w:after="100" w:afterAutospacing="1" w:line="240" w:lineRule="auto"/>
-        <w:rPr>
-          <w:rFonts w:ascii="Times New Roman" w:eastAsia="Times New Roman" w:hAnsi="Times New Roman" w:cs="Times New Roman"/>
-          <w:sz w:val="24"/>
-          <w:szCs w:val="24"/>
-        </w:rPr>
-      </w:pPr>
-      <w:r>
-        <w:rPr>
-          <w:rFonts w:ascii="Times New Roman" w:eastAsia="Times New Roman" w:hAnsi="Times New Roman" w:cs="Times New Roman"/>
-          <w:sz w:val="24"/>
-          <w:szCs w:val="24"/>
-        </w:rPr>
-        <w:t>Save frequently!</w:t>
-      </w:r>
     </w:p>
     <w:p>
       <w:pPr>

</xml_diff>